<commit_message>
CP A7 final touches and CV A6
</commit_message>
<xml_diff>
--- a/CompPhoto/Assignments/Assignment7/Kilver_J_A7.docx
+++ b/CompPhoto/Assignments/Assignment7/Kilver_J_A7.docx
@@ -10,6 +10,7 @@
           <w:docPartUnique/>
         </w:docPartObj>
       </w:sdtPr>
+      <w:sdtEndPr/>
       <w:sdtContent>
         <w:p/>
         <w:p>
@@ -118,6 +119,7 @@
                                   <w:dataBinding w:prefixMappings="xmlns:ns0='http://purl.org/dc/elements/1.1/' xmlns:ns1='http://schemas.openxmlformats.org/package/2006/metadata/core-properties' " w:xpath="/ns1:coreProperties[1]/ns0:subject[1]" w:storeItemID="{6C3C8BC8-F283-45AE-878A-BAB7291924A1}"/>
                                   <w:text/>
                                 </w:sdtPr>
+                                <w:sdtEndPr/>
                                 <w:sdtContent>
                                   <w:p>
                                     <w:pPr>
@@ -363,6 +365,7 @@
                                     <w:calendar w:val="gregorian"/>
                                   </w:date>
                                 </w:sdtPr>
+                                <w:sdtEndPr/>
                                 <w:sdtContent>
                                   <w:p>
                                     <w:pPr>
@@ -556,14 +559,27 @@
       <w:r>
         <w:t xml:space="preserve">Figure </w:t>
       </w:r>
-      <w:fldSimple w:instr=" SEQ Figure \* ARABIC ">
-        <w:r>
-          <w:rPr>
-            <w:noProof/>
-          </w:rPr>
-          <w:t>1</w:t>
-        </w:r>
-      </w:fldSimple>
+      <w:r>
+        <w:fldChar w:fldCharType="begin"/>
+      </w:r>
+      <w:r>
+        <w:instrText xml:space="preserve"> SEQ Figure \* ARABIC </w:instrText>
+      </w:r>
+      <w:r>
+        <w:fldChar w:fldCharType="separate"/>
+      </w:r>
+      <w:r>
+        <w:rPr>
+          <w:noProof/>
+        </w:rPr>
+        <w:t>1</w:t>
+      </w:r>
+      <w:r>
+        <w:rPr>
+          <w:noProof/>
+        </w:rPr>
+        <w:fldChar w:fldCharType="end"/>
+      </w:r>
       <w:r>
         <w:t>: Original image</w:t>
       </w:r>
@@ -641,14 +657,27 @@
       <w:r>
         <w:t xml:space="preserve">Figure </w:t>
       </w:r>
-      <w:fldSimple w:instr=" SEQ Figure \* ARABIC ">
-        <w:r>
-          <w:rPr>
-            <w:noProof/>
-          </w:rPr>
-          <w:t>2</w:t>
-        </w:r>
-      </w:fldSimple>
+      <w:r>
+        <w:fldChar w:fldCharType="begin"/>
+      </w:r>
+      <w:r>
+        <w:instrText xml:space="preserve"> SEQ Figure \* ARABIC </w:instrText>
+      </w:r>
+      <w:r>
+        <w:fldChar w:fldCharType="separate"/>
+      </w:r>
+      <w:r>
+        <w:rPr>
+          <w:noProof/>
+        </w:rPr>
+        <w:t>2</w:t>
+      </w:r>
+      <w:r>
+        <w:rPr>
+          <w:noProof/>
+        </w:rPr>
+        <w:fldChar w:fldCharType="end"/>
+      </w:r>
       <w:r>
         <w:t>: Sample image</w:t>
       </w:r>
@@ -726,14 +755,27 @@
       <w:r>
         <w:t xml:space="preserve">Figure </w:t>
       </w:r>
-      <w:fldSimple w:instr=" SEQ Figure \* ARABIC ">
-        <w:r>
-          <w:rPr>
-            <w:noProof/>
-          </w:rPr>
-          <w:t>3</w:t>
-        </w:r>
-      </w:fldSimple>
+      <w:r>
+        <w:fldChar w:fldCharType="begin"/>
+      </w:r>
+      <w:r>
+        <w:instrText xml:space="preserve"> SEQ Figure \* ARABIC </w:instrText>
+      </w:r>
+      <w:r>
+        <w:fldChar w:fldCharType="separate"/>
+      </w:r>
+      <w:r>
+        <w:rPr>
+          <w:noProof/>
+        </w:rPr>
+        <w:t>3</w:t>
+      </w:r>
+      <w:r>
+        <w:rPr>
+          <w:noProof/>
+        </w:rPr>
+        <w:fldChar w:fldCharType="end"/>
+      </w:r>
       <w:r>
         <w:t>: Lighting image</w:t>
       </w:r>
@@ -811,14 +853,27 @@
       <w:r>
         <w:t xml:space="preserve">Figure </w:t>
       </w:r>
-      <w:fldSimple w:instr=" SEQ Figure \* ARABIC ">
-        <w:r>
-          <w:rPr>
-            <w:noProof/>
-          </w:rPr>
-          <w:t>4</w:t>
-        </w:r>
-      </w:fldSimple>
+      <w:r>
+        <w:fldChar w:fldCharType="begin"/>
+      </w:r>
+      <w:r>
+        <w:instrText xml:space="preserve"> SEQ Figure \* ARABIC </w:instrText>
+      </w:r>
+      <w:r>
+        <w:fldChar w:fldCharType="separate"/>
+      </w:r>
+      <w:r>
+        <w:rPr>
+          <w:noProof/>
+        </w:rPr>
+        <w:t>4</w:t>
+      </w:r>
+      <w:r>
+        <w:rPr>
+          <w:noProof/>
+        </w:rPr>
+        <w:fldChar w:fldCharType="end"/>
+      </w:r>
       <w:r>
         <w:t>: Rotation image</w:t>
       </w:r>
@@ -897,14 +952,27 @@
       <w:r>
         <w:t xml:space="preserve">Figure </w:t>
       </w:r>
-      <w:fldSimple w:instr=" SEQ Figure \* ARABIC ">
-        <w:r>
-          <w:rPr>
-            <w:noProof/>
-          </w:rPr>
-          <w:t>5</w:t>
-        </w:r>
-      </w:fldSimple>
+      <w:r>
+        <w:fldChar w:fldCharType="begin"/>
+      </w:r>
+      <w:r>
+        <w:instrText xml:space="preserve"> SEQ Figure \* ARABIC </w:instrText>
+      </w:r>
+      <w:r>
+        <w:fldChar w:fldCharType="separate"/>
+      </w:r>
+      <w:r>
+        <w:rPr>
+          <w:noProof/>
+        </w:rPr>
+        <w:t>5</w:t>
+      </w:r>
+      <w:r>
+        <w:rPr>
+          <w:noProof/>
+        </w:rPr>
+        <w:fldChar w:fldCharType="end"/>
+      </w:r>
       <w:r>
         <w:t>: Scale image</w:t>
       </w:r>
@@ -976,12 +1044,7 @@
       </w:r>
       <w:proofErr w:type="spellEnd"/>
       <w:r>
-        <w:t>) with settings to use Hamming distance and enable cross checkin</w:t>
-      </w:r>
-      <w:bookmarkStart w:id="0" w:name="_GoBack"/>
-      <w:bookmarkEnd w:id="0"/>
-      <w:r>
-        <w:t xml:space="preserve">g. I passed in the two sets of </w:t>
+        <w:t xml:space="preserve">) with settings to use Hamming distance and enable cross checking. I passed in the two sets of </w:t>
       </w:r>
       <w:proofErr w:type="spellStart"/>
       <w:r>
@@ -1032,19 +1095,7 @@
           <w:rPr>
             <w:rStyle w:val="Hyperlink"/>
           </w:rPr>
-          <w:t>http://opencv-python-tutroals.readthedocs.org/en/latest/py_tutorials/py_feature2d/py_m</w:t>
-        </w:r>
-        <w:r>
-          <w:rPr>
-            <w:rStyle w:val="Hyperlink"/>
-          </w:rPr>
-          <w:t>a</w:t>
-        </w:r>
-        <w:r>
-          <w:rPr>
-            <w:rStyle w:val="Hyperlink"/>
-          </w:rPr>
-          <w:t>tcher/py_matcher.html</w:t>
+          <w:t>http://opencv-python-tutroals.readthedocs.org/en/latest/py_tutorials/py_feature2d/py_matcher/py_matcher.html</w:t>
         </w:r>
       </w:hyperlink>
       <w:r>
@@ -1143,14 +1194,27 @@
       <w:r>
         <w:t xml:space="preserve">Figure </w:t>
       </w:r>
-      <w:fldSimple w:instr=" SEQ Figure \* ARABIC ">
-        <w:r>
-          <w:rPr>
-            <w:noProof/>
-          </w:rPr>
-          <w:t>6</w:t>
-        </w:r>
-      </w:fldSimple>
+      <w:r>
+        <w:fldChar w:fldCharType="begin"/>
+      </w:r>
+      <w:r>
+        <w:instrText xml:space="preserve"> SEQ Figure \* ARABIC </w:instrText>
+      </w:r>
+      <w:r>
+        <w:fldChar w:fldCharType="separate"/>
+      </w:r>
+      <w:r>
+        <w:rPr>
+          <w:noProof/>
+        </w:rPr>
+        <w:t>6</w:t>
+      </w:r>
+      <w:r>
+        <w:rPr>
+          <w:noProof/>
+        </w:rPr>
+        <w:fldChar w:fldCharType="end"/>
+      </w:r>
       <w:r>
         <w:t>: Sample matches</w:t>
       </w:r>
@@ -1255,14 +1319,27 @@
       <w:r>
         <w:t xml:space="preserve">Figure </w:t>
       </w:r>
-      <w:fldSimple w:instr=" SEQ Figure \* ARABIC ">
-        <w:r>
-          <w:rPr>
-            <w:noProof/>
-          </w:rPr>
-          <w:t>7</w:t>
-        </w:r>
-      </w:fldSimple>
+      <w:r>
+        <w:fldChar w:fldCharType="begin"/>
+      </w:r>
+      <w:r>
+        <w:instrText xml:space="preserve"> SEQ Figure \* ARABIC </w:instrText>
+      </w:r>
+      <w:r>
+        <w:fldChar w:fldCharType="separate"/>
+      </w:r>
+      <w:r>
+        <w:rPr>
+          <w:noProof/>
+        </w:rPr>
+        <w:t>7</w:t>
+      </w:r>
+      <w:r>
+        <w:rPr>
+          <w:noProof/>
+        </w:rPr>
+        <w:fldChar w:fldCharType="end"/>
+      </w:r>
       <w:r>
         <w:t>: Lighting matches</w:t>
       </w:r>
@@ -1349,14 +1426,27 @@
       <w:r>
         <w:t xml:space="preserve">Figure </w:t>
       </w:r>
-      <w:fldSimple w:instr=" SEQ Figure \* ARABIC ">
-        <w:r>
-          <w:rPr>
-            <w:noProof/>
-          </w:rPr>
-          <w:t>8</w:t>
-        </w:r>
-      </w:fldSimple>
+      <w:r>
+        <w:fldChar w:fldCharType="begin"/>
+      </w:r>
+      <w:r>
+        <w:instrText xml:space="preserve"> SEQ Figure \* ARABIC </w:instrText>
+      </w:r>
+      <w:r>
+        <w:fldChar w:fldCharType="separate"/>
+      </w:r>
+      <w:r>
+        <w:rPr>
+          <w:noProof/>
+        </w:rPr>
+        <w:t>8</w:t>
+      </w:r>
+      <w:r>
+        <w:rPr>
+          <w:noProof/>
+        </w:rPr>
+        <w:fldChar w:fldCharType="end"/>
+      </w:r>
       <w:r>
         <w:t>: Rotation matching</w:t>
       </w:r>
@@ -1459,14 +1549,27 @@
       <w:r>
         <w:t xml:space="preserve">Figure </w:t>
       </w:r>
-      <w:fldSimple w:instr=" SEQ Figure \* ARABIC ">
-        <w:r>
-          <w:rPr>
-            <w:noProof/>
-          </w:rPr>
-          <w:t>9</w:t>
-        </w:r>
-      </w:fldSimple>
+      <w:r>
+        <w:fldChar w:fldCharType="begin"/>
+      </w:r>
+      <w:r>
+        <w:instrText xml:space="preserve"> SEQ Figure \* ARABIC </w:instrText>
+      </w:r>
+      <w:r>
+        <w:fldChar w:fldCharType="separate"/>
+      </w:r>
+      <w:r>
+        <w:rPr>
+          <w:noProof/>
+        </w:rPr>
+        <w:t>9</w:t>
+      </w:r>
+      <w:r>
+        <w:rPr>
+          <w:noProof/>
+        </w:rPr>
+        <w:fldChar w:fldCharType="end"/>
+      </w:r>
       <w:r>
         <w:t>: Scale matches</w:t>
       </w:r>
@@ -1509,6 +1612,25 @@
       <w:r>
         <w:t xml:space="preserve">I know I attribute a lot of the error to ORB, but having used ORB and SIFT in the Computer Vision course, I can say with certainty that the descriptors produced by ORB are not nearly as good as those produced by SIFT. </w:t>
       </w:r>
+      <w:r>
+        <w:t xml:space="preserve">ORB uses 32 byte descriptors while SIFT uses 512 byte descriptors. This is obviously going to change the performance of these two matching algorithms. I tried to limit the number of feature points that SIFT would find, but that did not resolve the out of memory errors. </w:t>
+      </w:r>
+    </w:p>
+    <w:p>
+      <w:r>
+        <w:t>Furthermore, using the image set provided by the instructors</w:t>
+      </w:r>
+      <w:r>
+        <w:t xml:space="preserve"> with ORB</w:t>
+      </w:r>
+      <w:r>
+        <w:t>, I did not have results that were much better</w:t>
+      </w:r>
+      <w:r>
+        <w:t xml:space="preserve"> than the ones presented above. The matches were not that more accurate. I still believe that a better descriptor is necessary than what ORB provides.</w:t>
+      </w:r>
+      <w:bookmarkStart w:id="0" w:name="_GoBack"/>
+      <w:bookmarkEnd w:id="0"/>
     </w:p>
     <w:sectPr>
       <w:pgSz w:w="12240" w:h="15840"/>

</xml_diff>